<commit_message>
Testing conversion on 1262.
</commit_message>
<xml_diff>
--- a/docx/1262.docx
+++ b/docx/1262.docx
@@ -197,6 +197,15 @@
           <w:lang w:bidi="ar-EG"/>
         </w:rPr>
         <w:t>لما كان اكثر اسواق مصر المحروسة وازقتها ذات ضيق واعوجاج وكان يحصل للمارة مشقة كبيرة وازدحام بسبب ذلك وكانت اهالى مصر قد انشأت عربيات لحمل الماء والاثقال وكانت الذوات اصحاب الثروة يركبون العربيات عند ذهابهم الى مصالحهم وايابهم منها وكان من آمال الخديوى الاكرم ان يرفع الازدحام الواقع فى الاسواق والازقة حتى تسير الاهالى فيها مع الاطمئنان والانشراح صدرت الارادة السنية سابقا بتسوية طرق القلعة ومصر القديمة وان يفتح طريق مستقيم من الازبكية الى شارع الموسكى مارا من كوم الشيخ سلامه فعرض حضرة ادهم بيك مدير ديوان المدارس شفاها للاعتاب السنية انه متى انشئت بنايات يترك منها حصة توسعة للطريق على مقتضى الامر المرقوم لكن لما كانت سكة الموسكى تفتح من جهة والجهة الاخرى مسدودة وكانت الطرق الموجودة فى الجانبين ضيقة ومعوجة صدرت الارادة الخديوية فى 19 شهر ربيع الاخر سنة 62 بان تعمل طريق على الاصول الجديدة مبتدأة من مقابل سكة الموسكى ومنتهية الى جادة الاشرافية ليعم نفعها ويحصل ثمرة المراد منها وان البيوت وسائر العقارات التى تكون على هذا الطريق تشترى بما يساوى قيمتها من الاثمان بمعرفة اهل الخبرة وتدفع مبالغها من الخزينة الخديوية وكذلك الطريق المتسع المبتدأ من الازبكيه الى بولاق المزين من الطرفين بالاشجار لما كان منتهاه من عند مسجد الاستاذ ابى العلى الى الساحل طرقا ضيقة معوجة لزم ان تفتح طريق من صوب ابى العلى الى الساحل وان البيوت التى تكون على الطريق يجرى العمل فيها على الوجة المشروح وان الاشعارات اللازمة لذلك تحرر من طرف الامير المومى اليه.</w:t>
+      </w:r>
+      <w:r>
+        <w:rPr>
+          <w:rFonts w:ascii="Simplified Arabic" w:hAnsi="Simplified Arabic" w:cs="Simplified Arabic"/>
+          <w:sz w:val="28"/>
+          <w:szCs w:val="28"/>
+          <w:lang w:bidi="ar-EG"/>
+        </w:rPr>
+        <w:t xml:space="preserve"> </w:t>
       </w:r>
     </w:p>
     <w:p>

</xml_diff>